<commit_message>
proofreading changes added results sizes and counts table
</commit_message>
<xml_diff>
--- a/test/README.docx
+++ b/test/README.docx
@@ -2,7 +2,7 @@
 <file path=word/document.xml><?xml version="1.0" encoding="utf-8"?>
 <w:document xmlns:w="http://schemas.openxmlformats.org/wordprocessingml/2006/main" xmlns:m="http://schemas.openxmlformats.org/officeDocument/2006/math" xmlns:r="http://schemas.openxmlformats.org/officeDocument/2006/relationships" xmlns:o="urn:schemas-microsoft-com:office:office" xmlns:v="urn:schemas-microsoft-com:vml" xmlns:w10="urn:schemas-microsoft-com:office:word" xmlns:a="http://schemas.openxmlformats.org/drawingml/2006/main" xmlns:pic="http://schemas.openxmlformats.org/drawingml/2006/picture" xmlns:wp="http://schemas.openxmlformats.org/drawingml/2006/wordprocessingDrawing">
   <w:body>
-    <w:bookmarkStart w:id="88" w:name="couchbase-performance-testing"/>
+    <w:bookmarkStart w:id="89" w:name="couchbase-performance-testing"/>
     <w:p>
       <w:pPr>
         <w:pStyle w:val="Heading1"/>
@@ -3736,7 +3736,7 @@
     </w:p>
     <w:bookmarkEnd w:id="66"/>
     <w:bookmarkEnd w:id="67"/>
-    <w:bookmarkStart w:id="78" w:name="test-results"/>
+    <w:bookmarkStart w:id="79" w:name="test-results"/>
     <w:p>
       <w:pPr>
         <w:pStyle w:val="Heading2"/>
@@ -3899,7 +3899,7 @@
       </w:r>
     </w:p>
     <w:bookmarkEnd w:id="69"/>
-    <w:bookmarkStart w:id="77" w:name="what-is-source-code-controlled"/>
+    <w:bookmarkStart w:id="78" w:name="what-is-source-code-controlled"/>
     <w:p>
       <w:pPr>
         <w:pStyle w:val="Heading4"/>
@@ -7325,9 +7325,1063 @@
       </w:tr>
     </w:tbl>
     <w:bookmarkEnd w:id="76"/>
+    <w:bookmarkStart w:id="77" w:name="X246a17d95dea5adb05036cd2ffbc8af709f3785"/>
+    <w:p>
+      <w:pPr>
+        <w:pStyle w:val="Heading5"/>
+      </w:pPr>
+      <w:r>
+        <w:t xml:space="preserve">table 7 - Tabulated results sizes in bytes</w:t>
+      </w:r>
+    </w:p>
+    <w:tbl>
+      <w:tblPr>
+        <w:tblStyle w:val="Table"/>
+        <w:tblW w:type="pct" w:w="0.0"/>
+        <w:tblLook w:firstRow="1" w:lastRow="0" w:firstColumn="0" w:lastColumn="0" w:noHBand="0" w:noVBand="0"/>
+      </w:tblPr>
+      <w:tblGrid/>
+      <w:tr>
+        <w:trPr>
+          <w:cnfStyle w:firstRow="1"/>
+        </w:trPr>
+        <w:tc>
+          <w:tcPr>
+            <w:tcBorders>
+              <w:bottom w:val="single"/>
+            </w:tcBorders>
+            <w:vAlign w:val="bottom"/>
+          </w:tcPr>
+          <w:p>
+            <w:pPr>
+              <w:pStyle w:val="Compact"/>
+              <w:jc w:val="left"/>
+            </w:pPr>
+            <w:r>
+              <w:t xml:space="preserve">TEST</w:t>
+            </w:r>
+          </w:p>
+        </w:tc>
+        <w:tc>
+          <w:tcPr>
+            <w:tcBorders>
+              <w:bottom w:val="single"/>
+            </w:tcBorders>
+            <w:vAlign w:val="bottom"/>
+          </w:tcPr>
+          <w:p>
+            <w:pPr>
+              <w:pStyle w:val="Compact"/>
+              <w:jc w:val="right"/>
+            </w:pPr>
+            <w:r>
+              <w:t xml:space="preserve">record count</w:t>
+            </w:r>
+          </w:p>
+        </w:tc>
+        <w:tc>
+          <w:tcPr>
+            <w:tcBorders>
+              <w:bottom w:val="single"/>
+            </w:tcBorders>
+            <w:vAlign w:val="bottom"/>
+          </w:tcPr>
+          <w:p>
+            <w:pPr>
+              <w:pStyle w:val="Compact"/>
+              <w:jc w:val="right"/>
+            </w:pPr>
+            <w:r>
+              <w:t xml:space="preserve">size in bytes</w:t>
+            </w:r>
+          </w:p>
+        </w:tc>
+      </w:tr>
+      <w:tr>
+        <w:tc>
+          <w:p>
+            <w:pPr>
+              <w:pStyle w:val="Compact"/>
+              <w:jc w:val="left"/>
+            </w:pPr>
+            <w:r>
+              <w:t xml:space="preserve">test_1_cached_sql.sh</w:t>
+            </w:r>
+          </w:p>
+        </w:tc>
+        <w:tc>
+          <w:p>
+            <w:pPr>
+              <w:pStyle w:val="Compact"/>
+              <w:jc w:val="right"/>
+            </w:pPr>
+            <w:r>
+              <w:t xml:space="preserve">848</w:t>
+            </w:r>
+          </w:p>
+        </w:tc>
+        <w:tc>
+          <w:p>
+            <w:pPr>
+              <w:pStyle w:val="Compact"/>
+              <w:jc w:val="right"/>
+            </w:pPr>
+            <w:r>
+              <w:t xml:space="preserve">1.55E+05</w:t>
+            </w:r>
+          </w:p>
+        </w:tc>
+      </w:tr>
+      <w:tr>
+        <w:tc>
+          <w:p>
+            <w:pPr>
+              <w:pStyle w:val="Compact"/>
+              <w:jc w:val="left"/>
+            </w:pPr>
+            <w:r>
+              <w:t xml:space="preserve">test_1_sql.sh</w:t>
+            </w:r>
+          </w:p>
+        </w:tc>
+        <w:tc>
+          <w:p>
+            <w:pPr>
+              <w:pStyle w:val="Compact"/>
+              <w:jc w:val="right"/>
+            </w:pPr>
+            <w:r>
+              <w:t xml:space="preserve">848</w:t>
+            </w:r>
+          </w:p>
+        </w:tc>
+        <w:tc>
+          <w:p>
+            <w:pPr>
+              <w:pStyle w:val="Compact"/>
+              <w:jc w:val="right"/>
+            </w:pPr>
+            <w:r>
+              <w:t xml:space="preserve">1.53E+05</w:t>
+            </w:r>
+          </w:p>
+        </w:tc>
+      </w:tr>
+      <w:tr>
+        <w:tc>
+          <w:p>
+            <w:pPr>
+              <w:pStyle w:val="Compact"/>
+              <w:jc w:val="left"/>
+            </w:pPr>
+            <w:r>
+              <w:t xml:space="preserve">test_2_cached_sql.sh</w:t>
+            </w:r>
+          </w:p>
+        </w:tc>
+        <w:tc>
+          <w:p>
+            <w:pPr>
+              <w:pStyle w:val="Compact"/>
+              <w:jc w:val="right"/>
+            </w:pPr>
+            <w:r>
+              <w:t xml:space="preserve">16960</w:t>
+            </w:r>
+          </w:p>
+        </w:tc>
+        <w:tc>
+          <w:p>
+            <w:pPr>
+              <w:pStyle w:val="Compact"/>
+              <w:jc w:val="right"/>
+            </w:pPr>
+            <w:r>
+              <w:t xml:space="preserve">3.10E+06</w:t>
+            </w:r>
+          </w:p>
+        </w:tc>
+      </w:tr>
+      <w:tr>
+        <w:tc>
+          <w:p>
+            <w:pPr>
+              <w:pStyle w:val="Compact"/>
+              <w:jc w:val="left"/>
+            </w:pPr>
+            <w:r>
+              <w:t xml:space="preserve">test_2_sql.sh</w:t>
+            </w:r>
+          </w:p>
+        </w:tc>
+        <w:tc>
+          <w:p>
+            <w:pPr>
+              <w:pStyle w:val="Compact"/>
+              <w:jc w:val="right"/>
+            </w:pPr>
+            <w:r>
+              <w:t xml:space="preserve">16960</w:t>
+            </w:r>
+          </w:p>
+        </w:tc>
+        <w:tc>
+          <w:p>
+            <w:pPr>
+              <w:pStyle w:val="Compact"/>
+              <w:jc w:val="right"/>
+            </w:pPr>
+            <w:r>
+              <w:t xml:space="preserve">3.10E+06</w:t>
+            </w:r>
+          </w:p>
+        </w:tc>
+      </w:tr>
+      <w:tr>
+        <w:tc>
+          <w:p>
+            <w:pPr>
+              <w:pStyle w:val="Compact"/>
+              <w:jc w:val="left"/>
+            </w:pPr>
+            <w:r>
+              <w:t xml:space="preserve">test_3_sql.sh</w:t>
+            </w:r>
+          </w:p>
+        </w:tc>
+        <w:tc>
+          <w:p>
+            <w:pPr>
+              <w:pStyle w:val="Compact"/>
+              <w:jc w:val="right"/>
+            </w:pPr>
+            <w:r>
+              <w:t xml:space="preserve">28718</w:t>
+            </w:r>
+          </w:p>
+        </w:tc>
+        <w:tc>
+          <w:p>
+            <w:pPr>
+              <w:pStyle w:val="Compact"/>
+              <w:jc w:val="right"/>
+            </w:pPr>
+            <w:r>
+              <w:t xml:space="preserve">5.20E+06</w:t>
+            </w:r>
+          </w:p>
+        </w:tc>
+      </w:tr>
+      <w:tr>
+        <w:tc>
+          <w:p>
+            <w:pPr>
+              <w:pStyle w:val="Compact"/>
+              <w:jc w:val="left"/>
+            </w:pPr>
+            <w:r>
+              <w:t xml:space="preserve">test_4_sql.sh</w:t>
+            </w:r>
+          </w:p>
+        </w:tc>
+        <w:tc>
+          <w:p>
+            <w:pPr>
+              <w:pStyle w:val="Compact"/>
+              <w:jc w:val="right"/>
+            </w:pPr>
+            <w:r>
+              <w:t xml:space="preserve">28718</w:t>
+            </w:r>
+          </w:p>
+        </w:tc>
+        <w:tc>
+          <w:p>
+            <w:pPr>
+              <w:pStyle w:val="Compact"/>
+              <w:jc w:val="right"/>
+            </w:pPr>
+            <w:r>
+              <w:t xml:space="preserve">5.20E+06</w:t>
+            </w:r>
+          </w:p>
+        </w:tc>
+      </w:tr>
+      <w:tr>
+        <w:tc>
+          <w:p>
+            <w:pPr>
+              <w:pStyle w:val="Compact"/>
+              <w:jc w:val="left"/>
+            </w:pPr>
+            <w:r>
+              <w:t xml:space="preserve">test_5_sql.sh</w:t>
+            </w:r>
+          </w:p>
+        </w:tc>
+        <w:tc>
+          <w:p>
+            <w:pPr>
+              <w:pStyle w:val="Compact"/>
+              <w:jc w:val="right"/>
+            </w:pPr>
+            <w:r>
+              <w:t xml:space="preserve">2168</w:t>
+            </w:r>
+          </w:p>
+        </w:tc>
+        <w:tc>
+          <w:p>
+            <w:pPr>
+              <w:pStyle w:val="Compact"/>
+              <w:jc w:val="right"/>
+            </w:pPr>
+            <w:r>
+              <w:t xml:space="preserve">4.10E+05</w:t>
+            </w:r>
+          </w:p>
+        </w:tc>
+      </w:tr>
+      <w:tr>
+        <w:tc>
+          <w:p>
+            <w:pPr>
+              <w:pStyle w:val="Compact"/>
+              <w:jc w:val="left"/>
+            </w:pPr>
+            <w:r>
+              <w:t xml:space="preserve">test_6_sql.sh</w:t>
+            </w:r>
+          </w:p>
+        </w:tc>
+        <w:tc>
+          <w:p>
+            <w:pPr>
+              <w:pStyle w:val="Compact"/>
+              <w:jc w:val="right"/>
+            </w:pPr>
+            <w:r>
+              <w:t xml:space="preserve">28718</w:t>
+            </w:r>
+          </w:p>
+        </w:tc>
+        <w:tc>
+          <w:p>
+            <w:pPr>
+              <w:pStyle w:val="Compact"/>
+              <w:jc w:val="right"/>
+            </w:pPr>
+            <w:r>
+              <w:t xml:space="preserve">5.80E+06</w:t>
+            </w:r>
+          </w:p>
+        </w:tc>
+      </w:tr>
+      <w:tr>
+        <w:tc>
+          <w:p>
+            <w:pPr>
+              <w:pStyle w:val="Compact"/>
+              <w:jc w:val="left"/>
+            </w:pPr>
+            <w:r>
+              <w:t xml:space="preserve">test_9_sql.sh</w:t>
+            </w:r>
+          </w:p>
+        </w:tc>
+        <w:tc>
+          <w:p>
+            <w:pPr>
+              <w:pStyle w:val="Compact"/>
+              <w:jc w:val="right"/>
+            </w:pPr>
+            <w:r>
+              <w:t xml:space="preserve">28718</w:t>
+            </w:r>
+          </w:p>
+        </w:tc>
+        <w:tc>
+          <w:p>
+            <w:pPr>
+              <w:pStyle w:val="Compact"/>
+              <w:jc w:val="right"/>
+            </w:pPr>
+            <w:r>
+              <w:t xml:space="preserve">5.20E+06</w:t>
+            </w:r>
+          </w:p>
+        </w:tc>
+      </w:tr>
+      <w:tr>
+        <w:tc>
+          <w:p>
+            <w:pPr>
+              <w:pStyle w:val="Compact"/>
+              <w:jc w:val="left"/>
+            </w:pPr>
+            <w:r>
+              <w:t xml:space="preserve">test_1_epoch_cb.sh</w:t>
+            </w:r>
+          </w:p>
+        </w:tc>
+        <w:tc>
+          <w:p>
+            <w:pPr>
+              <w:pStyle w:val="Compact"/>
+              <w:jc w:val="right"/>
+            </w:pPr>
+            <w:r>
+              <w:t xml:space="preserve">848</w:t>
+            </w:r>
+          </w:p>
+        </w:tc>
+        <w:tc>
+          <w:p>
+            <w:pPr>
+              <w:pStyle w:val="Compact"/>
+              <w:jc w:val="right"/>
+            </w:pPr>
+            <w:r>
+              <w:t xml:space="preserve">3.82E+05</w:t>
+            </w:r>
+          </w:p>
+        </w:tc>
+      </w:tr>
+      <w:tr>
+        <w:tc>
+          <w:p>
+            <w:pPr>
+              <w:pStyle w:val="Compact"/>
+              <w:jc w:val="left"/>
+            </w:pPr>
+            <w:r>
+              <w:t xml:space="preserve">test_1_iso_cb.sh</w:t>
+            </w:r>
+          </w:p>
+        </w:tc>
+        <w:tc>
+          <w:p>
+            <w:pPr>
+              <w:pStyle w:val="Compact"/>
+              <w:jc w:val="right"/>
+            </w:pPr>
+            <w:r>
+              <w:t xml:space="preserve">848</w:t>
+            </w:r>
+          </w:p>
+        </w:tc>
+        <w:tc>
+          <w:p>
+            <w:pPr>
+              <w:pStyle w:val="Compact"/>
+              <w:jc w:val="right"/>
+            </w:pPr>
+            <w:r>
+              <w:t xml:space="preserve">3.82E+05</w:t>
+            </w:r>
+          </w:p>
+        </w:tc>
+      </w:tr>
+      <w:tr>
+        <w:tc>
+          <w:p>
+            <w:pPr>
+              <w:pStyle w:val="Compact"/>
+              <w:jc w:val="left"/>
+            </w:pPr>
+            <w:r>
+              <w:t xml:space="preserve">test_1_matchcached_cb.sh</w:t>
+            </w:r>
+          </w:p>
+        </w:tc>
+        <w:tc>
+          <w:p>
+            <w:pPr>
+              <w:pStyle w:val="Compact"/>
+              <w:jc w:val="right"/>
+            </w:pPr>
+            <w:r>
+              <w:t xml:space="preserve">848</w:t>
+            </w:r>
+          </w:p>
+        </w:tc>
+        <w:tc>
+          <w:p>
+            <w:pPr>
+              <w:pStyle w:val="Compact"/>
+              <w:jc w:val="right"/>
+            </w:pPr>
+            <w:r>
+              <w:t xml:space="preserve">3.82E+05</w:t>
+            </w:r>
+          </w:p>
+        </w:tc>
+      </w:tr>
+      <w:tr>
+        <w:tc>
+          <w:p>
+            <w:pPr>
+              <w:pStyle w:val="Compact"/>
+              <w:jc w:val="left"/>
+            </w:pPr>
+            <w:r>
+              <w:t xml:space="preserve">test_2_cb.sh</w:t>
+            </w:r>
+          </w:p>
+        </w:tc>
+        <w:tc>
+          <w:p>
+            <w:pPr>
+              <w:pStyle w:val="Compact"/>
+              <w:jc w:val="right"/>
+            </w:pPr>
+            <w:r>
+              <w:t xml:space="preserve">16960</w:t>
+            </w:r>
+          </w:p>
+        </w:tc>
+        <w:tc>
+          <w:p>
+            <w:pPr>
+              <w:pStyle w:val="Compact"/>
+              <w:jc w:val="right"/>
+            </w:pPr>
+            <w:r>
+              <w:t xml:space="preserve">7.63E+06</w:t>
+            </w:r>
+          </w:p>
+        </w:tc>
+      </w:tr>
+      <w:tr>
+        <w:tc>
+          <w:p>
+            <w:pPr>
+              <w:pStyle w:val="Compact"/>
+              <w:jc w:val="left"/>
+            </w:pPr>
+            <w:r>
+              <w:t xml:space="preserve">test_2_keys_cb.sh</w:t>
+            </w:r>
+          </w:p>
+        </w:tc>
+        <w:tc>
+          <w:p>
+            <w:pPr>
+              <w:pStyle w:val="Compact"/>
+              <w:jc w:val="right"/>
+            </w:pPr>
+            <w:r>
+              <w:t xml:space="preserve">16960</w:t>
+            </w:r>
+          </w:p>
+        </w:tc>
+        <w:tc>
+          <w:p>
+            <w:pPr>
+              <w:pStyle w:val="Compact"/>
+              <w:jc w:val="right"/>
+            </w:pPr>
+            <w:r>
+              <w:t xml:space="preserve">7.63E+06</w:t>
+            </w:r>
+          </w:p>
+        </w:tc>
+      </w:tr>
+      <w:tr>
+        <w:tc>
+          <w:p>
+            <w:pPr>
+              <w:pStyle w:val="Compact"/>
+              <w:jc w:val="left"/>
+            </w:pPr>
+            <w:r>
+              <w:t xml:space="preserve">test_2_matchcached_cb.sh</w:t>
+            </w:r>
+          </w:p>
+        </w:tc>
+        <w:tc>
+          <w:p>
+            <w:pPr>
+              <w:pStyle w:val="Compact"/>
+              <w:jc w:val="right"/>
+            </w:pPr>
+            <w:r>
+              <w:t xml:space="preserve">16960</w:t>
+            </w:r>
+          </w:p>
+        </w:tc>
+        <w:tc>
+          <w:p>
+            <w:pPr>
+              <w:pStyle w:val="Compact"/>
+              <w:jc w:val="right"/>
+            </w:pPr>
+            <w:r>
+              <w:t xml:space="preserve">7.63E+06</w:t>
+            </w:r>
+          </w:p>
+        </w:tc>
+      </w:tr>
+      <w:tr>
+        <w:tc>
+          <w:p>
+            <w:pPr>
+              <w:pStyle w:val="Compact"/>
+              <w:jc w:val="left"/>
+            </w:pPr>
+            <w:r>
+              <w:t xml:space="preserve">test_3_iso_cb.sh</w:t>
+            </w:r>
+          </w:p>
+        </w:tc>
+        <w:tc>
+          <w:p>
+            <w:pPr>
+              <w:pStyle w:val="Compact"/>
+              <w:jc w:val="right"/>
+            </w:pPr>
+            <w:r>
+              <w:t xml:space="preserve">28718</w:t>
+            </w:r>
+          </w:p>
+        </w:tc>
+        <w:tc>
+          <w:p>
+            <w:pPr>
+              <w:pStyle w:val="Compact"/>
+              <w:jc w:val="right"/>
+            </w:pPr>
+            <w:r>
+              <w:t xml:space="preserve">1.29E+07</w:t>
+            </w:r>
+          </w:p>
+        </w:tc>
+      </w:tr>
+      <w:tr>
+        <w:tc>
+          <w:p>
+            <w:pPr>
+              <w:pStyle w:val="Compact"/>
+              <w:jc w:val="left"/>
+            </w:pPr>
+            <w:r>
+              <w:t xml:space="preserve">test_3_iso_range_cb.sh</w:t>
+            </w:r>
+          </w:p>
+        </w:tc>
+        <w:tc>
+          <w:p>
+            <w:pPr>
+              <w:pStyle w:val="Compact"/>
+              <w:jc w:val="right"/>
+            </w:pPr>
+            <w:r>
+              <w:t xml:space="preserve">28718</w:t>
+            </w:r>
+          </w:p>
+        </w:tc>
+        <w:tc>
+          <w:p>
+            <w:pPr>
+              <w:pStyle w:val="Compact"/>
+              <w:jc w:val="right"/>
+            </w:pPr>
+            <w:r>
+              <w:t xml:space="preserve">1.29E+07</w:t>
+            </w:r>
+          </w:p>
+        </w:tc>
+      </w:tr>
+      <w:tr>
+        <w:tc>
+          <w:p>
+            <w:pPr>
+              <w:pStyle w:val="Compact"/>
+              <w:jc w:val="left"/>
+            </w:pPr>
+            <w:r>
+              <w:t xml:space="preserve">test_3_keys_cb.sh</w:t>
+            </w:r>
+          </w:p>
+        </w:tc>
+        <w:tc>
+          <w:p>
+            <w:pPr>
+              <w:pStyle w:val="Compact"/>
+              <w:jc w:val="right"/>
+            </w:pPr>
+            <w:r>
+              <w:t xml:space="preserve">28718</w:t>
+            </w:r>
+          </w:p>
+        </w:tc>
+        <w:tc>
+          <w:p>
+            <w:pPr>
+              <w:pStyle w:val="Compact"/>
+              <w:jc w:val="right"/>
+            </w:pPr>
+            <w:r>
+              <w:t xml:space="preserve">1.29E+07</w:t>
+            </w:r>
+          </w:p>
+        </w:tc>
+      </w:tr>
+      <w:tr>
+        <w:tc>
+          <w:p>
+            <w:pPr>
+              <w:pStyle w:val="Compact"/>
+              <w:jc w:val="left"/>
+            </w:pPr>
+            <w:r>
+              <w:t xml:space="preserve">test_4_iso_cb.sh</w:t>
+            </w:r>
+          </w:p>
+        </w:tc>
+        <w:tc>
+          <w:p>
+            <w:pPr>
+              <w:pStyle w:val="Compact"/>
+              <w:jc w:val="right"/>
+            </w:pPr>
+            <w:r>
+              <w:t xml:space="preserve">28718</w:t>
+            </w:r>
+          </w:p>
+        </w:tc>
+        <w:tc>
+          <w:p>
+            <w:pPr>
+              <w:pStyle w:val="Compact"/>
+              <w:jc w:val="right"/>
+            </w:pPr>
+            <w:r>
+              <w:t xml:space="preserve">1.29E+07</w:t>
+            </w:r>
+          </w:p>
+        </w:tc>
+      </w:tr>
+      <w:tr>
+        <w:tc>
+          <w:p>
+            <w:pPr>
+              <w:pStyle w:val="Compact"/>
+              <w:jc w:val="left"/>
+            </w:pPr>
+            <w:r>
+              <w:t xml:space="preserve">test_4_iso_range_cb.sh</w:t>
+            </w:r>
+          </w:p>
+        </w:tc>
+        <w:tc>
+          <w:p>
+            <w:pPr>
+              <w:pStyle w:val="Compact"/>
+              <w:jc w:val="right"/>
+            </w:pPr>
+            <w:r>
+              <w:t xml:space="preserve">28718</w:t>
+            </w:r>
+          </w:p>
+        </w:tc>
+        <w:tc>
+          <w:p>
+            <w:pPr>
+              <w:pStyle w:val="Compact"/>
+              <w:jc w:val="right"/>
+            </w:pPr>
+            <w:r>
+              <w:t xml:space="preserve">1.29E+07</w:t>
+            </w:r>
+          </w:p>
+        </w:tc>
+      </w:tr>
+      <w:tr>
+        <w:tc>
+          <w:p>
+            <w:pPr>
+              <w:pStyle w:val="Compact"/>
+              <w:jc w:val="left"/>
+            </w:pPr>
+            <w:r>
+              <w:t xml:space="preserve">test_4_keys_cb.sh</w:t>
+            </w:r>
+          </w:p>
+        </w:tc>
+        <w:tc>
+          <w:p>
+            <w:pPr>
+              <w:pStyle w:val="Compact"/>
+              <w:jc w:val="right"/>
+            </w:pPr>
+            <w:r>
+              <w:t xml:space="preserve">28718</w:t>
+            </w:r>
+          </w:p>
+        </w:tc>
+        <w:tc>
+          <w:p>
+            <w:pPr>
+              <w:pStyle w:val="Compact"/>
+              <w:jc w:val="right"/>
+            </w:pPr>
+            <w:r>
+              <w:t xml:space="preserve">1.29E+07</w:t>
+            </w:r>
+          </w:p>
+        </w:tc>
+      </w:tr>
+      <w:tr>
+        <w:tc>
+          <w:p>
+            <w:pPr>
+              <w:pStyle w:val="Compact"/>
+              <w:jc w:val="left"/>
+            </w:pPr>
+            <w:r>
+              <w:t xml:space="preserve">test_5_iso_cb.sh</w:t>
+            </w:r>
+          </w:p>
+        </w:tc>
+        <w:tc>
+          <w:p>
+            <w:pPr>
+              <w:pStyle w:val="Compact"/>
+              <w:jc w:val="right"/>
+            </w:pPr>
+            <w:r>
+              <w:t xml:space="preserve">2168</w:t>
+            </w:r>
+          </w:p>
+        </w:tc>
+        <w:tc>
+          <w:p>
+            <w:pPr>
+              <w:pStyle w:val="Compact"/>
+              <w:jc w:val="right"/>
+            </w:pPr>
+            <w:r>
+              <w:t xml:space="preserve">9.77E+05</w:t>
+            </w:r>
+          </w:p>
+        </w:tc>
+      </w:tr>
+      <w:tr>
+        <w:tc>
+          <w:p>
+            <w:pPr>
+              <w:pStyle w:val="Compact"/>
+              <w:jc w:val="left"/>
+            </w:pPr>
+            <w:r>
+              <w:t xml:space="preserve">test_5_iso_range_cb.sh</w:t>
+            </w:r>
+          </w:p>
+        </w:tc>
+        <w:tc>
+          <w:p>
+            <w:pPr>
+              <w:pStyle w:val="Compact"/>
+              <w:jc w:val="right"/>
+            </w:pPr>
+            <w:r>
+              <w:t xml:space="preserve">2168</w:t>
+            </w:r>
+          </w:p>
+        </w:tc>
+        <w:tc>
+          <w:p>
+            <w:pPr>
+              <w:pStyle w:val="Compact"/>
+              <w:jc w:val="right"/>
+            </w:pPr>
+            <w:r>
+              <w:t xml:space="preserve">9.77E+05</w:t>
+            </w:r>
+          </w:p>
+        </w:tc>
+      </w:tr>
+      <w:tr>
+        <w:tc>
+          <w:p>
+            <w:pPr>
+              <w:pStyle w:val="Compact"/>
+              <w:jc w:val="left"/>
+            </w:pPr>
+            <w:r>
+              <w:t xml:space="preserve">test_5_keys_cb.sh</w:t>
+            </w:r>
+          </w:p>
+        </w:tc>
+        <w:tc>
+          <w:p>
+            <w:pPr>
+              <w:pStyle w:val="Compact"/>
+              <w:jc w:val="right"/>
+            </w:pPr>
+            <w:r>
+              <w:t xml:space="preserve">2168</w:t>
+            </w:r>
+          </w:p>
+        </w:tc>
+        <w:tc>
+          <w:p>
+            <w:pPr>
+              <w:pStyle w:val="Compact"/>
+              <w:jc w:val="right"/>
+            </w:pPr>
+            <w:r>
+              <w:t xml:space="preserve">9.77E+05</w:t>
+            </w:r>
+          </w:p>
+        </w:tc>
+      </w:tr>
+      <w:tr>
+        <w:tc>
+          <w:p>
+            <w:pPr>
+              <w:pStyle w:val="Compact"/>
+              <w:jc w:val="left"/>
+            </w:pPr>
+            <w:r>
+              <w:t xml:space="preserve">test_6_iso_cb.sh</w:t>
+            </w:r>
+          </w:p>
+        </w:tc>
+        <w:tc>
+          <w:p>
+            <w:pPr>
+              <w:pStyle w:val="Compact"/>
+              <w:jc w:val="right"/>
+            </w:pPr>
+            <w:r>
+              <w:t xml:space="preserve">27636</w:t>
+            </w:r>
+          </w:p>
+        </w:tc>
+        <w:tc>
+          <w:p>
+            <w:pPr>
+              <w:pStyle w:val="Compact"/>
+              <w:jc w:val="right"/>
+            </w:pPr>
+            <w:r>
+              <w:t xml:space="preserve">1.48E+07</w:t>
+            </w:r>
+          </w:p>
+        </w:tc>
+      </w:tr>
+      <w:tr>
+        <w:tc>
+          <w:p>
+            <w:pPr>
+              <w:pStyle w:val="Compact"/>
+              <w:jc w:val="left"/>
+            </w:pPr>
+            <w:r>
+              <w:t xml:space="preserve">test_6_iso_range_cb.sh</w:t>
+            </w:r>
+          </w:p>
+        </w:tc>
+        <w:tc>
+          <w:p>
+            <w:pPr>
+              <w:pStyle w:val="Compact"/>
+              <w:jc w:val="right"/>
+            </w:pPr>
+            <w:r>
+              <w:t xml:space="preserve">27636</w:t>
+            </w:r>
+          </w:p>
+        </w:tc>
+        <w:tc>
+          <w:p>
+            <w:pPr>
+              <w:pStyle w:val="Compact"/>
+              <w:jc w:val="right"/>
+            </w:pPr>
+            <w:r>
+              <w:t xml:space="preserve">1.48E+07</w:t>
+            </w:r>
+          </w:p>
+        </w:tc>
+      </w:tr>
+      <w:tr>
+        <w:tc>
+          <w:p>
+            <w:pPr>
+              <w:pStyle w:val="Compact"/>
+              <w:jc w:val="left"/>
+            </w:pPr>
+            <w:r>
+              <w:t xml:space="preserve">test_6_keys_cb.sh</w:t>
+            </w:r>
+          </w:p>
+        </w:tc>
+        <w:tc>
+          <w:p>
+            <w:pPr>
+              <w:pStyle w:val="Compact"/>
+              <w:jc w:val="right"/>
+            </w:pPr>
+            <w:r>
+              <w:t xml:space="preserve">27636</w:t>
+            </w:r>
+          </w:p>
+        </w:tc>
+        <w:tc>
+          <w:p>
+            <w:pPr>
+              <w:pStyle w:val="Compact"/>
+              <w:jc w:val="right"/>
+            </w:pPr>
+            <w:r>
+              <w:t xml:space="preserve">1.48E+07</w:t>
+            </w:r>
+          </w:p>
+        </w:tc>
+      </w:tr>
+      <w:tr>
+        <w:tc>
+          <w:p>
+            <w:pPr>
+              <w:pStyle w:val="Compact"/>
+              <w:jc w:val="left"/>
+            </w:pPr>
+            <w:r>
+              <w:t xml:space="preserve">test_9_keys_cb.sh</w:t>
+            </w:r>
+          </w:p>
+        </w:tc>
+        <w:tc>
+          <w:p>
+            <w:pPr>
+              <w:pStyle w:val="Compact"/>
+              <w:jc w:val="right"/>
+            </w:pPr>
+            <w:r>
+              <w:t xml:space="preserve">27636</w:t>
+            </w:r>
+          </w:p>
+        </w:tc>
+        <w:tc>
+          <w:p>
+            <w:pPr>
+              <w:pStyle w:val="Compact"/>
+              <w:jc w:val="right"/>
+            </w:pPr>
+            <w:r>
+              <w:t xml:space="preserve">1.24E+07</w:t>
+            </w:r>
+          </w:p>
+        </w:tc>
+      </w:tr>
+    </w:tbl>
     <w:bookmarkEnd w:id="77"/>
     <w:bookmarkEnd w:id="78"/>
-    <w:bookmarkStart w:id="86" w:name="observations"/>
+    <w:bookmarkEnd w:id="79"/>
+    <w:bookmarkStart w:id="87" w:name="observations"/>
     <w:p>
       <w:pPr>
         <w:pStyle w:val="Heading2"/>
@@ -7336,7 +8390,7 @@
         <w:t xml:space="preserve">Observations</w:t>
       </w:r>
     </w:p>
-    <w:bookmarkStart w:id="80" w:name="corrrelation-to-couchbase-best-practices"/>
+    <w:bookmarkStart w:id="81" w:name="corrrelation-to-couchbase-best-practices"/>
     <w:p>
       <w:pPr>
         <w:pStyle w:val="Heading3"/>
@@ -7355,7 +8409,7 @@
       <w:r>
         <w:t xml:space="preserve"> </w:t>
       </w:r>
-      <w:hyperlink r:id="rId79">
+      <w:hyperlink r:id="rId80">
         <w:r>
           <w:rPr>
             <w:rStyle w:val="Hyperlink"/>
@@ -7455,8 +8509,8 @@
         <w:t xml:space="preserve">The algorithms (at least for this dataset) are simple concatenations.</w:t>
       </w:r>
     </w:p>
-    <w:bookmarkEnd w:id="80"/>
-    <w:bookmarkStart w:id="81" w:name="key-value-queries-1"/>
+    <w:bookmarkEnd w:id="81"/>
+    <w:bookmarkStart w:id="82" w:name="key-value-queries-1"/>
     <w:p>
       <w:pPr>
         <w:pStyle w:val="Heading3"/>
@@ -7503,8 +8557,8 @@
         <w:t xml:space="preserve">That said there will be many times that an N1QL is desired and performant enough.</w:t>
       </w:r>
     </w:p>
-    <w:bookmarkEnd w:id="81"/>
-    <w:bookmarkStart w:id="82" w:name="uncached-sql-verses-cached-sql"/>
+    <w:bookmarkEnd w:id="82"/>
+    <w:bookmarkStart w:id="83" w:name="uncached-sql-verses-cached-sql"/>
     <w:p>
       <w:pPr>
         <w:pStyle w:val="Heading3"/>
@@ -7527,8 +8581,8 @@
         <w:t xml:space="preserve">because the datasets retrieved were quite large in these tests.</w:t>
       </w:r>
     </w:p>
-    <w:bookmarkEnd w:id="82"/>
-    <w:bookmarkStart w:id="83" w:name="iso-dates-verses-epochs"/>
+    <w:bookmarkEnd w:id="83"/>
+    <w:bookmarkStart w:id="84" w:name="iso-dates-verses-epochs"/>
     <w:p>
       <w:pPr>
         <w:pStyle w:val="Heading3"/>
@@ -7596,8 +8650,8 @@
         <w:t xml:space="preserve">dates to qualify the query.</w:t>
       </w:r>
     </w:p>
-    <w:bookmarkEnd w:id="83"/>
-    <w:bookmarkStart w:id="84" w:name="ranges-verses-arrays-of-dates"/>
+    <w:bookmarkEnd w:id="84"/>
+    <w:bookmarkStart w:id="85" w:name="ranges-verses-arrays-of-dates"/>
     <w:p>
       <w:pPr>
         <w:pStyle w:val="Heading3"/>
@@ -7638,8 +8692,8 @@
         <w:t xml:space="preserve">data processing. That is an application decision, but ranges appear to be faster.</w:t>
       </w:r>
     </w:p>
-    <w:bookmarkEnd w:id="84"/>
-    <w:bookmarkStart w:id="85" w:name="data-scaling"/>
+    <w:bookmarkEnd w:id="85"/>
+    <w:bookmarkStart w:id="86" w:name="data-scaling"/>
     <w:p>
       <w:pPr>
         <w:pStyle w:val="Heading3"/>
@@ -7674,9 +8728,9 @@
         <w:t xml:space="preserve">(although very marginally) better.</w:t>
       </w:r>
     </w:p>
-    <w:bookmarkEnd w:id="85"/>
     <w:bookmarkEnd w:id="86"/>
-    <w:bookmarkStart w:id="87" w:name="conclusion"/>
+    <w:bookmarkEnd w:id="87"/>
+    <w:bookmarkStart w:id="88" w:name="conclusion"/>
     <w:p>
       <w:pPr>
         <w:pStyle w:val="Heading2"/>
@@ -7717,8 +8771,8 @@
         <w:t xml:space="preserve">even as data scales up.</w:t>
       </w:r>
     </w:p>
-    <w:bookmarkEnd w:id="87"/>
     <w:bookmarkEnd w:id="88"/>
+    <w:bookmarkEnd w:id="89"/>
     <w:sectPr/>
   </w:body>
 </w:document>

</xml_diff>

<commit_message>
proofreading changes added more comments about size doesn't really matter
</commit_message>
<xml_diff>
--- a/test/README.docx
+++ b/test/README.docx
@@ -2,7 +2,7 @@
 <file path=word/document.xml><?xml version="1.0" encoding="utf-8"?>
 <w:document xmlns:w="http://schemas.openxmlformats.org/wordprocessingml/2006/main" xmlns:m="http://schemas.openxmlformats.org/officeDocument/2006/math" xmlns:r="http://schemas.openxmlformats.org/officeDocument/2006/relationships" xmlns:o="urn:schemas-microsoft-com:office:office" xmlns:v="urn:schemas-microsoft-com:vml" xmlns:w10="urn:schemas-microsoft-com:office:word" xmlns:a="http://schemas.openxmlformats.org/drawingml/2006/main" xmlns:pic="http://schemas.openxmlformats.org/drawingml/2006/picture" xmlns:wp="http://schemas.openxmlformats.org/drawingml/2006/wordprocessingDrawing">
   <w:body>
-    <w:bookmarkStart w:id="89" w:name="couchbase-performance-testing"/>
+    <w:bookmarkStart w:id="90" w:name="couchbase-performance-testing"/>
     <w:p>
       <w:pPr>
         <w:pStyle w:val="Heading1"/>
@@ -524,7 +524,7 @@
       </w:r>
     </w:p>
     <w:bookmarkEnd w:id="26"/>
-    <w:bookmarkStart w:id="38" w:name="methodology"/>
+    <w:bookmarkStart w:id="39" w:name="methodology"/>
     <w:p>
       <w:pPr>
         <w:pStyle w:val="Heading2"/>
@@ -533,7 +533,7 @@
         <w:t xml:space="preserve">methodology</w:t>
       </w:r>
     </w:p>
-    <w:bookmarkStart w:id="30" w:name="overview"/>
+    <w:bookmarkStart w:id="31" w:name="overview"/>
     <w:p>
       <w:pPr>
         <w:pStyle w:val="Heading3"/>
@@ -609,10 +609,87 @@
         <w:t xml:space="preserve"> </w:t>
       </w:r>
       <w:r>
-        <w:t xml:space="preserve">has been applied. See table 4.</w:t>
-      </w:r>
-    </w:p>
-    <w:bookmarkStart w:id="27" w:name="indexing"/>
+        <w:t xml:space="preserve">has been applied, and the data has been distributed across multiple nodes. See table 6.</w:t>
+      </w:r>
+      <w:r>
+        <w:t xml:space="preserve"> </w:t>
+      </w:r>
+      <w:r>
+        <w:t xml:space="preserve">This table shows the difference in querying a single</w:t>
+      </w:r>
+      <w:r>
+        <w:t xml:space="preserve"> </w:t>
+      </w:r>
+      <w:r>
+        <w:t xml:space="preserve">subset verses four subsets i.e. four times the data on the three node cluster.</w:t>
+      </w:r>
+      <w:r>
+        <w:t xml:space="preserve"> </w:t>
+      </w:r>
+      <w:r>
+        <w:t xml:space="preserve">The differences are between 0.6 and</w:t>
+      </w:r>
+      <w:r>
+        <w:t xml:space="preserve"> </w:t>
+      </w:r>
+      <w:r>
+        <w:t xml:space="preserve">9.3 percent, depending on the test. The test with the largest returned data set wasn't the</w:t>
+      </w:r>
+      <w:r>
+        <w:t xml:space="preserve"> </w:t>
+      </w:r>
+      <w:r>
+        <w:t xml:space="preserve">one with the biggest difference. This indicates that the size of the data queried wasn't</w:t>
+      </w:r>
+      <w:r>
+        <w:t xml:space="preserve"> </w:t>
+      </w:r>
+      <w:r>
+        <w:t xml:space="preserve">as much of a factor as the initial assumption. The results verify the Couchbase documentation</w:t>
+      </w:r>
+      <w:r>
+        <w:t xml:space="preserve"> </w:t>
+      </w:r>
+      <w:r>
+        <w:t xml:space="preserve">which explains that if the data indexing has been done properly, with large datasets distributed across</w:t>
+      </w:r>
+      <w:r>
+        <w:t xml:space="preserve"> </w:t>
+      </w:r>
+      <w:r>
+        <w:t xml:space="preserve">multiple nodes, the data access time can be largely consistent or even improved.</w:t>
+      </w:r>
+      <w:r>
+        <w:t xml:space="preserve"> </w:t>
+      </w:r>
+      <w:r>
+        <w:t xml:space="preserve">This</w:t>
+      </w:r>
+      <w:r>
+        <w:t xml:space="preserve"> </w:t>
+      </w:r>
+      <w:hyperlink r:id="rId27">
+        <w:r>
+          <w:rPr>
+            <w:rStyle w:val="Hyperlink"/>
+          </w:rPr>
+          <w:t xml:space="preserve">document</w:t>
+        </w:r>
+      </w:hyperlink>
+      <w:r>
+        <w:t xml:space="preserve"> </w:t>
+      </w:r>
+      <w:r>
+        <w:t xml:space="preserve">more fully explains how using the Couchbase architecture to distribute data across multiple nodes</w:t>
+      </w:r>
+      <w:r>
+        <w:t xml:space="preserve"> </w:t>
+      </w:r>
+      <w:r>
+        <w:t xml:space="preserve">keeps data access latency small.</w:t>
+      </w:r>
+    </w:p>
+    <w:bookmarkStart w:id="28" w:name="indexing"/>
     <w:p>
       <w:pPr>
         <w:pStyle w:val="Heading4"/>
@@ -647,8 +724,8 @@
         <w:t xml:space="preserve">could be obtained with better indexes and more thoughtful application of indexing strategies.</w:t>
       </w:r>
     </w:p>
-    <w:bookmarkEnd w:id="27"/>
-    <w:bookmarkStart w:id="29" w:name="key-value-queries"/>
+    <w:bookmarkEnd w:id="28"/>
+    <w:bookmarkStart w:id="30" w:name="key-value-queries"/>
     <w:p>
       <w:pPr>
         <w:pStyle w:val="Heading4"/>
@@ -667,7 +744,7 @@
       <w:r>
         <w:t xml:space="preserve"> </w:t>
       </w:r>
-      <w:hyperlink r:id="rId28">
+      <w:hyperlink r:id="rId29">
         <w:r>
           <w:rPr>
             <w:rStyle w:val="Hyperlink"/>
@@ -776,9 +853,9 @@
         <w:t xml:space="preserve">queries to KV operations. The test cases intend to provide examples of this.</w:t>
       </w:r>
     </w:p>
-    <w:bookmarkEnd w:id="29"/>
     <w:bookmarkEnd w:id="30"/>
-    <w:bookmarkStart w:id="31" w:name="document-schema"/>
+    <w:bookmarkEnd w:id="31"/>
+    <w:bookmarkStart w:id="32" w:name="document-schema"/>
     <w:p>
       <w:pPr>
         <w:pStyle w:val="Heading3"/>
@@ -1632,8 +1709,8 @@
         <w:t xml:space="preserve">Reducing the index size reduces the server memory requirements.</w:t>
       </w:r>
     </w:p>
-    <w:bookmarkEnd w:id="31"/>
-    <w:bookmarkStart w:id="32" w:name="data"/>
+    <w:bookmarkEnd w:id="32"/>
+    <w:bookmarkStart w:id="33" w:name="data"/>
     <w:p>
       <w:pPr>
         <w:pStyle w:val="Heading3"/>
@@ -2194,8 +2271,8 @@
         <w:t xml:space="preserve">etc.</w:t>
       </w:r>
     </w:p>
-    <w:bookmarkEnd w:id="32"/>
-    <w:bookmarkStart w:id="36" w:name="data-loading"/>
+    <w:bookmarkEnd w:id="33"/>
+    <w:bookmarkStart w:id="37" w:name="data-loading"/>
     <w:p>
       <w:pPr>
         <w:pStyle w:val="Heading3"/>
@@ -2204,7 +2281,7 @@
         <w:t xml:space="preserve">Data Loading</w:t>
       </w:r>
     </w:p>
-    <w:bookmarkStart w:id="33" w:name="mariadb"/>
+    <w:bookmarkStart w:id="34" w:name="mariadb"/>
     <w:p>
       <w:pPr>
         <w:pStyle w:val="Heading4"/>
@@ -2233,8 +2310,8 @@
         <w:t xml:space="preserve">For load comparisons multiple mariaDB databases can be used.</w:t>
       </w:r>
     </w:p>
-    <w:bookmarkEnd w:id="33"/>
-    <w:bookmarkStart w:id="35" w:name="couchbase"/>
+    <w:bookmarkEnd w:id="34"/>
+    <w:bookmarkStart w:id="36" w:name="couchbase"/>
     <w:p>
       <w:pPr>
         <w:pStyle w:val="Heading4"/>
@@ -2256,7 +2333,7 @@
       <w:r>
         <w:t xml:space="preserve">for the run_cb_threads.py program. (</w:t>
       </w:r>
-      <w:hyperlink r:id="rId34">
+      <w:hyperlink r:id="rId35">
         <w:r>
           <w:rPr>
             <w:rStyle w:val="Hyperlink"/>
@@ -2268,9 +2345,9 @@
         <w:t xml:space="preserve">)</w:t>
       </w:r>
     </w:p>
-    <w:bookmarkEnd w:id="35"/>
     <w:bookmarkEnd w:id="36"/>
-    <w:bookmarkStart w:id="37" w:name="tests"/>
+    <w:bookmarkEnd w:id="37"/>
+    <w:bookmarkStart w:id="38" w:name="tests"/>
     <w:p>
       <w:pPr>
         <w:pStyle w:val="Heading3"/>
@@ -2554,9 +2631,9 @@
         <w:t xml:space="preserve">on std_out.</w:t>
       </w:r>
     </w:p>
-    <w:bookmarkEnd w:id="37"/>
     <w:bookmarkEnd w:id="38"/>
-    <w:bookmarkStart w:id="67" w:name="test-descriptions"/>
+    <w:bookmarkEnd w:id="39"/>
+    <w:bookmarkStart w:id="68" w:name="test-descriptions"/>
     <w:p>
       <w:pPr>
         <w:pStyle w:val="Heading2"/>
@@ -2565,7 +2642,7 @@
         <w:t xml:space="preserve">Test Descriptions</w:t>
       </w:r>
     </w:p>
-    <w:bookmarkStart w:id="39" w:name="test_1_sqlsh"/>
+    <w:bookmarkStart w:id="40" w:name="test_1_sqlsh"/>
     <w:p>
       <w:pPr>
         <w:pStyle w:val="Heading4"/>
@@ -2618,8 +2695,8 @@
         <w:t xml:space="preserve">This test is for sql MariaDB.</w:t>
       </w:r>
     </w:p>
-    <w:bookmarkEnd w:id="39"/>
-    <w:bookmarkStart w:id="40" w:name="test_1_cached_sqlsh"/>
+    <w:bookmarkEnd w:id="40"/>
+    <w:bookmarkStart w:id="41" w:name="test_1_cached_sqlsh"/>
     <w:p>
       <w:pPr>
         <w:pStyle w:val="Heading4"/>
@@ -2648,8 +2725,8 @@
         <w:t xml:space="preserve">test query is for MariaDB with sql.</w:t>
       </w:r>
     </w:p>
-    <w:bookmarkEnd w:id="40"/>
-    <w:bookmarkStart w:id="41" w:name="test_1_epoch_cbsh"/>
+    <w:bookmarkEnd w:id="41"/>
+    <w:bookmarkStart w:id="42" w:name="test_1_epoch_cbsh"/>
     <w:p>
       <w:pPr>
         <w:pStyle w:val="Heading4"/>
@@ -2678,8 +2755,8 @@
         <w:t xml:space="preserve">dates.</w:t>
       </w:r>
     </w:p>
-    <w:bookmarkEnd w:id="41"/>
-    <w:bookmarkStart w:id="42" w:name="test_1_iso_cbsh"/>
+    <w:bookmarkEnd w:id="42"/>
+    <w:bookmarkStart w:id="43" w:name="test_1_iso_cbsh"/>
     <w:p>
       <w:pPr>
         <w:pStyle w:val="Heading4"/>
@@ -2708,8 +2785,8 @@
         <w:t xml:space="preserve">dates.</w:t>
       </w:r>
     </w:p>
-    <w:bookmarkEnd w:id="42"/>
-    <w:bookmarkStart w:id="43" w:name="test_1_iso_rangesh"/>
+    <w:bookmarkEnd w:id="43"/>
+    <w:bookmarkStart w:id="44" w:name="test_1_iso_rangesh"/>
     <w:p>
       <w:pPr>
         <w:pStyle w:val="Heading4"/>
@@ -2744,8 +2821,8 @@
         <w:t xml:space="preserve">This test is for Couchbase.</w:t>
       </w:r>
     </w:p>
-    <w:bookmarkEnd w:id="43"/>
-    <w:bookmarkStart w:id="44" w:name="test_1_matchcached_cbsh"/>
+    <w:bookmarkEnd w:id="44"/>
+    <w:bookmarkStart w:id="45" w:name="test_1_matchcached_cbsh"/>
     <w:p>
       <w:pPr>
         <w:pStyle w:val="Heading4"/>
@@ -2774,8 +2851,8 @@
         <w:t xml:space="preserve">This test is for Couchbase.</w:t>
       </w:r>
     </w:p>
-    <w:bookmarkEnd w:id="44"/>
-    <w:bookmarkStart w:id="45" w:name="test_2_sqlsh"/>
+    <w:bookmarkEnd w:id="45"/>
+    <w:bookmarkStart w:id="46" w:name="test_2_sqlsh"/>
     <w:p>
       <w:pPr>
         <w:pStyle w:val="Heading4"/>
@@ -2852,8 +2929,8 @@
         <w:t xml:space="preserve">This is an SQL test against MariaDb.</w:t>
       </w:r>
     </w:p>
-    <w:bookmarkEnd w:id="45"/>
-    <w:bookmarkStart w:id="46" w:name="test_2_cached_sqlsh"/>
+    <w:bookmarkEnd w:id="46"/>
+    <w:bookmarkStart w:id="47" w:name="test_2_cached_sqlsh"/>
     <w:p>
       <w:pPr>
         <w:pStyle w:val="Heading4"/>
@@ -2876,8 +2953,8 @@
         <w:t xml:space="preserve">To be sure it uses cached data it is for a different date range.</w:t>
       </w:r>
     </w:p>
-    <w:bookmarkEnd w:id="46"/>
-    <w:bookmarkStart w:id="47" w:name="test_2_cbsh"/>
+    <w:bookmarkEnd w:id="47"/>
+    <w:bookmarkStart w:id="48" w:name="test_2_cbsh"/>
     <w:p>
       <w:pPr>
         <w:pStyle w:val="Heading4"/>
@@ -2894,8 +2971,8 @@
         <w:t xml:space="preserve">This test differs from test_2_sql.sh in that is is an N1QL query against Couchbase.</w:t>
       </w:r>
     </w:p>
-    <w:bookmarkEnd w:id="47"/>
-    <w:bookmarkStart w:id="48" w:name="test_2_keys_cbsh"/>
+    <w:bookmarkEnd w:id="48"/>
+    <w:bookmarkStart w:id="49" w:name="test_2_keys_cbsh"/>
     <w:p>
       <w:pPr>
         <w:pStyle w:val="Heading4"/>
@@ -2953,8 +3030,8 @@
         <w:t xml:space="preserve">]</w:t>
       </w:r>
     </w:p>
-    <w:bookmarkEnd w:id="48"/>
-    <w:bookmarkStart w:id="49" w:name="test_2_matchcached_cbsh"/>
+    <w:bookmarkEnd w:id="49"/>
+    <w:bookmarkStart w:id="50" w:name="test_2_matchcached_cbsh"/>
     <w:p>
       <w:pPr>
         <w:pStyle w:val="Heading4"/>
@@ -2977,8 +3054,8 @@
         <w:t xml:space="preserve">for the same valid_beg date range that matches the sql test_2 cached test.</w:t>
       </w:r>
     </w:p>
-    <w:bookmarkEnd w:id="49"/>
-    <w:bookmarkStart w:id="50" w:name="test_3_sqlsh"/>
+    <w:bookmarkEnd w:id="50"/>
+    <w:bookmarkStart w:id="51" w:name="test_3_sqlsh"/>
     <w:p>
       <w:pPr>
         <w:pStyle w:val="Heading4"/>
@@ -3031,8 +3108,8 @@
         <w:t xml:space="preserve">This is an SQL test against MariaDb.</w:t>
       </w:r>
     </w:p>
-    <w:bookmarkEnd w:id="50"/>
-    <w:bookmarkStart w:id="51" w:name="test_3_iso_cbsh"/>
+    <w:bookmarkEnd w:id="51"/>
+    <w:bookmarkStart w:id="52" w:name="test_3_iso_cbsh"/>
     <w:p>
       <w:pPr>
         <w:pStyle w:val="Heading4"/>
@@ -3061,8 +3138,8 @@
         <w:t xml:space="preserve">dates.</w:t>
       </w:r>
     </w:p>
-    <w:bookmarkEnd w:id="51"/>
-    <w:bookmarkStart w:id="52" w:name="test_3_iso_range_cbsh"/>
+    <w:bookmarkEnd w:id="52"/>
+    <w:bookmarkStart w:id="53" w:name="test_3_iso_range_cbsh"/>
     <w:p>
       <w:pPr>
         <w:pStyle w:val="Heading4"/>
@@ -3091,8 +3168,8 @@
         <w:t xml:space="preserve">dates e.g. "BETWEEN '2019-01-01T00:00:00Z' AND '2019-03-10T00:00:00Z'".</w:t>
       </w:r>
     </w:p>
-    <w:bookmarkEnd w:id="52"/>
-    <w:bookmarkStart w:id="53" w:name="test_3_keys_cbsh"/>
+    <w:bookmarkEnd w:id="53"/>
+    <w:bookmarkStart w:id="54" w:name="test_3_keys_cbsh"/>
     <w:p>
       <w:pPr>
         <w:pStyle w:val="Heading4"/>
@@ -3170,8 +3247,8 @@
         <w:t xml:space="preserve">This is a couchbase query.</w:t>
       </w:r>
     </w:p>
-    <w:bookmarkEnd w:id="53"/>
-    <w:bookmarkStart w:id="54" w:name="test_4_sqlsh"/>
+    <w:bookmarkEnd w:id="54"/>
+    <w:bookmarkStart w:id="55" w:name="test_4_sqlsh"/>
     <w:p>
       <w:pPr>
         <w:pStyle w:val="Heading4"/>
@@ -3224,8 +3301,8 @@
         <w:t xml:space="preserve">This is an SQL test against MariaDb.</w:t>
       </w:r>
     </w:p>
-    <w:bookmarkEnd w:id="54"/>
-    <w:bookmarkStart w:id="55" w:name="test_4_iso_cbsh"/>
+    <w:bookmarkEnd w:id="55"/>
+    <w:bookmarkStart w:id="56" w:name="test_4_iso_cbsh"/>
     <w:p>
       <w:pPr>
         <w:pStyle w:val="Heading4"/>
@@ -3254,8 +3331,8 @@
         <w:t xml:space="preserve">specified in an array of ISO dates.</w:t>
       </w:r>
     </w:p>
-    <w:bookmarkEnd w:id="55"/>
-    <w:bookmarkStart w:id="56" w:name="test_4_iso_range_cbsh"/>
+    <w:bookmarkEnd w:id="56"/>
+    <w:bookmarkStart w:id="57" w:name="test_4_iso_range_cbsh"/>
     <w:p>
       <w:pPr>
         <w:pStyle w:val="Heading4"/>
@@ -3284,8 +3361,8 @@
         <w:t xml:space="preserve">specified in a range of ISO dates.</w:t>
       </w:r>
     </w:p>
-    <w:bookmarkEnd w:id="56"/>
-    <w:bookmarkStart w:id="57" w:name="test_4_keys_cbsh"/>
+    <w:bookmarkEnd w:id="57"/>
+    <w:bookmarkStart w:id="58" w:name="test_4_keys_cbsh"/>
     <w:p>
       <w:pPr>
         <w:pStyle w:val="Heading4"/>
@@ -3351,8 +3428,8 @@
         <w:t xml:space="preserve">This is an N1QL couchbase query.</w:t>
       </w:r>
     </w:p>
-    <w:bookmarkEnd w:id="57"/>
-    <w:bookmarkStart w:id="58" w:name="test_5_sqlsh"/>
+    <w:bookmarkEnd w:id="58"/>
+    <w:bookmarkStart w:id="59" w:name="test_5_sqlsh"/>
     <w:p>
       <w:pPr>
         <w:pStyle w:val="Heading4"/>
@@ -3405,8 +3482,8 @@
         <w:t xml:space="preserve">This is an SQL test against MariaDb.</w:t>
       </w:r>
     </w:p>
-    <w:bookmarkEnd w:id="58"/>
-    <w:bookmarkStart w:id="59" w:name="test_5_iso_range_cbsh"/>
+    <w:bookmarkEnd w:id="59"/>
+    <w:bookmarkStart w:id="60" w:name="test_5_iso_range_cbsh"/>
     <w:p>
       <w:pPr>
         <w:pStyle w:val="Heading4"/>
@@ -3429,8 +3506,8 @@
         <w:t xml:space="preserve">in a range of ISO dates.</w:t>
       </w:r>
     </w:p>
-    <w:bookmarkEnd w:id="59"/>
-    <w:bookmarkStart w:id="60" w:name="test_5_keys_cbsh"/>
+    <w:bookmarkEnd w:id="60"/>
+    <w:bookmarkStart w:id="61" w:name="test_5_keys_cbsh"/>
     <w:p>
       <w:pPr>
         <w:pStyle w:val="Heading4"/>
@@ -3496,8 +3573,8 @@
         <w:t xml:space="preserve">This is an N1QL couchbase query.</w:t>
       </w:r>
     </w:p>
-    <w:bookmarkEnd w:id="60"/>
-    <w:bookmarkStart w:id="61" w:name="test_6_sqlsh"/>
+    <w:bookmarkEnd w:id="61"/>
+    <w:bookmarkStart w:id="62" w:name="test_6_sqlsh"/>
     <w:p>
       <w:pPr>
         <w:pStyle w:val="Heading4"/>
@@ -3544,8 +3621,8 @@
         <w:t xml:space="preserve">This is an SQL test against MariaDb.</w:t>
       </w:r>
     </w:p>
-    <w:bookmarkEnd w:id="61"/>
-    <w:bookmarkStart w:id="62" w:name="test_6_iso_cbsh"/>
+    <w:bookmarkEnd w:id="62"/>
+    <w:bookmarkStart w:id="63" w:name="test_6_iso_cbsh"/>
     <w:p>
       <w:pPr>
         <w:pStyle w:val="Heading4"/>
@@ -3568,8 +3645,8 @@
         <w:t xml:space="preserve">specified in an array of ISO dates.</w:t>
       </w:r>
     </w:p>
-    <w:bookmarkEnd w:id="62"/>
-    <w:bookmarkStart w:id="63" w:name="test_6_iso_range_cbsh"/>
+    <w:bookmarkEnd w:id="63"/>
+    <w:bookmarkStart w:id="64" w:name="test_6_iso_range_cbsh"/>
     <w:p>
       <w:pPr>
         <w:pStyle w:val="Heading4"/>
@@ -3592,8 +3669,8 @@
         <w:t xml:space="preserve">in a range of ISO dates.</w:t>
       </w:r>
     </w:p>
-    <w:bookmarkEnd w:id="63"/>
-    <w:bookmarkStart w:id="64" w:name="test_6_keys_cbsh"/>
+    <w:bookmarkEnd w:id="64"/>
+    <w:bookmarkStart w:id="65" w:name="test_6_keys_cbsh"/>
     <w:p>
       <w:pPr>
         <w:pStyle w:val="Heading4"/>
@@ -3651,8 +3728,8 @@
         <w:t xml:space="preserve">]</w:t>
       </w:r>
     </w:p>
-    <w:bookmarkEnd w:id="64"/>
-    <w:bookmarkStart w:id="65" w:name="test_9_sqlsh"/>
+    <w:bookmarkEnd w:id="65"/>
+    <w:bookmarkStart w:id="66" w:name="test_9_sqlsh"/>
     <w:p>
       <w:pPr>
         <w:pStyle w:val="Heading4"/>
@@ -3675,8 +3752,8 @@
         <w:t xml:space="preserve">and a different variable 'HGT'.</w:t>
       </w:r>
     </w:p>
-    <w:bookmarkEnd w:id="65"/>
-    <w:bookmarkStart w:id="66" w:name="test_9_keys_cbsh"/>
+    <w:bookmarkEnd w:id="66"/>
+    <w:bookmarkStart w:id="67" w:name="test_9_keys_cbsh"/>
     <w:p>
       <w:pPr>
         <w:pStyle w:val="Heading4"/>
@@ -3734,9 +3811,9 @@
         <w:t xml:space="preserve">]</w:t>
       </w:r>
     </w:p>
-    <w:bookmarkEnd w:id="66"/>
     <w:bookmarkEnd w:id="67"/>
-    <w:bookmarkStart w:id="79" w:name="test-results"/>
+    <w:bookmarkEnd w:id="68"/>
+    <w:bookmarkStart w:id="80" w:name="test-results"/>
     <w:p>
       <w:pPr>
         <w:pStyle w:val="Heading2"/>
@@ -3745,7 +3822,7 @@
         <w:t xml:space="preserve">Test Results</w:t>
       </w:r>
     </w:p>
-    <w:bookmarkStart w:id="68" w:name="Xa85cbebc018b0b7a201fb1d036a0ee4addbb97d"/>
+    <w:bookmarkStart w:id="69" w:name="Xa85cbebc018b0b7a201fb1d036a0ee4addbb97d"/>
     <w:p>
       <w:pPr>
         <w:pStyle w:val="Heading4"/>
@@ -3854,8 +3931,8 @@
         <w:t xml:space="preserve">omitted those queries from the other tests.</w:t>
       </w:r>
     </w:p>
-    <w:bookmarkEnd w:id="68"/>
-    <w:bookmarkStart w:id="69" w:name="exclusions"/>
+    <w:bookmarkEnd w:id="69"/>
+    <w:bookmarkStart w:id="70" w:name="exclusions"/>
     <w:p>
       <w:pPr>
         <w:pStyle w:val="Heading4"/>
@@ -3898,8 +3975,8 @@
         <w:t xml:space="preserve">that using epochs is faster and this result is pretty intuitive, actually.</w:t>
       </w:r>
     </w:p>
-    <w:bookmarkEnd w:id="69"/>
-    <w:bookmarkStart w:id="78" w:name="what-is-source-code-controlled"/>
+    <w:bookmarkEnd w:id="70"/>
+    <w:bookmarkStart w:id="79" w:name="what-is-source-code-controlled"/>
     <w:p>
       <w:pPr>
         <w:pStyle w:val="Heading4"/>
@@ -4002,7 +4079,7 @@
         <w:t xml:space="preserve">Further investigation required.</w:t>
       </w:r>
     </w:p>
-    <w:bookmarkStart w:id="70" w:name="X498796e9e7402a314633011107d493ecf273a76"/>
+    <w:bookmarkStart w:id="71" w:name="X498796e9e7402a314633011107d493ecf273a76"/>
     <w:p>
       <w:pPr>
         <w:pStyle w:val="Heading5"/>
@@ -4011,8 +4088,8 @@
         <w:t xml:space="preserve">All values are query execution time in milliseconds</w:t>
       </w:r>
     </w:p>
-    <w:bookmarkEnd w:id="70"/>
-    <w:bookmarkStart w:id="71" w:name="Xdeb50bcac7bb503a76bbeab77d2775ef1459b9a"/>
+    <w:bookmarkEnd w:id="71"/>
+    <w:bookmarkStart w:id="72" w:name="Xdeb50bcac7bb503a76bbeab77d2775ef1459b9a"/>
     <w:p>
       <w:pPr>
         <w:pStyle w:val="Heading5"/>
@@ -5190,8 +5267,8 @@
         </w:tc>
       </w:tr>
     </w:tbl>
-    <w:bookmarkEnd w:id="71"/>
-    <w:bookmarkStart w:id="72" w:name="X3f5953ee52b09081736f3ebb875b961bd0bc21b"/>
+    <w:bookmarkEnd w:id="72"/>
+    <w:bookmarkStart w:id="73" w:name="X3f5953ee52b09081736f3ebb875b961bd0bc21b"/>
     <w:p>
       <w:pPr>
         <w:pStyle w:val="Heading5"/>
@@ -5412,8 +5489,8 @@
         </w:tc>
       </w:tr>
     </w:tbl>
-    <w:bookmarkEnd w:id="72"/>
-    <w:bookmarkStart w:id="73" w:name="Xba3a30d2b5e7f865f77d5d34f81ea08b0019437"/>
+    <w:bookmarkEnd w:id="73"/>
+    <w:bookmarkStart w:id="74" w:name="Xba3a30d2b5e7f865f77d5d34f81ea08b0019437"/>
     <w:p>
       <w:pPr>
         <w:pStyle w:val="Heading5"/>
@@ -5689,8 +5766,8 @@
         </w:tc>
       </w:tr>
     </w:tbl>
-    <w:bookmarkEnd w:id="73"/>
-    <w:bookmarkStart w:id="74" w:name="X08a7ee4da7bd91dacf0ecba620e9eae1aede21d"/>
+    <w:bookmarkEnd w:id="74"/>
+    <w:bookmarkStart w:id="75" w:name="X08a7ee4da7bd91dacf0ecba620e9eae1aede21d"/>
     <w:p>
       <w:pPr>
         <w:pStyle w:val="Heading5"/>
@@ -6269,8 +6346,8 @@
         </w:tc>
       </w:tr>
     </w:tbl>
-    <w:bookmarkEnd w:id="74"/>
-    <w:bookmarkStart w:id="75" w:name="X9f3fd7e944cea225f485525c1697169ea432f2e"/>
+    <w:bookmarkEnd w:id="75"/>
+    <w:bookmarkStart w:id="76" w:name="X9f3fd7e944cea225f485525c1697169ea432f2e"/>
     <w:p>
       <w:pPr>
         <w:pStyle w:val="Heading5"/>
@@ -6874,8 +6951,8 @@
         </w:tc>
       </w:tr>
     </w:tbl>
-    <w:bookmarkEnd w:id="75"/>
-    <w:bookmarkStart w:id="76" w:name="Xcf5931a3946aa1d20b457c494bd7ae853a5f7ef"/>
+    <w:bookmarkEnd w:id="76"/>
+    <w:bookmarkStart w:id="77" w:name="Xcf5931a3946aa1d20b457c494bd7ae853a5f7ef"/>
     <w:p>
       <w:pPr>
         <w:pStyle w:val="Heading5"/>
@@ -7324,8 +7401,8 @@
         </w:tc>
       </w:tr>
     </w:tbl>
-    <w:bookmarkEnd w:id="76"/>
-    <w:bookmarkStart w:id="77" w:name="X246a17d95dea5adb05036cd2ffbc8af709f3785"/>
+    <w:bookmarkEnd w:id="77"/>
+    <w:bookmarkStart w:id="78" w:name="X246a17d95dea5adb05036cd2ffbc8af709f3785"/>
     <w:p>
       <w:pPr>
         <w:pStyle w:val="Heading5"/>
@@ -8378,10 +8455,10 @@
         </w:tc>
       </w:tr>
     </w:tbl>
-    <w:bookmarkEnd w:id="77"/>
     <w:bookmarkEnd w:id="78"/>
     <w:bookmarkEnd w:id="79"/>
-    <w:bookmarkStart w:id="87" w:name="observations"/>
+    <w:bookmarkEnd w:id="80"/>
+    <w:bookmarkStart w:id="88" w:name="observations"/>
     <w:p>
       <w:pPr>
         <w:pStyle w:val="Heading2"/>
@@ -8390,7 +8467,7 @@
         <w:t xml:space="preserve">Observations</w:t>
       </w:r>
     </w:p>
-    <w:bookmarkStart w:id="81" w:name="corrrelation-to-couchbase-best-practices"/>
+    <w:bookmarkStart w:id="82" w:name="corrrelation-to-couchbase-best-practices"/>
     <w:p>
       <w:pPr>
         <w:pStyle w:val="Heading3"/>
@@ -8409,7 +8486,7 @@
       <w:r>
         <w:t xml:space="preserve"> </w:t>
       </w:r>
-      <w:hyperlink r:id="rId80">
+      <w:hyperlink r:id="rId81">
         <w:r>
           <w:rPr>
             <w:rStyle w:val="Hyperlink"/>
@@ -8509,8 +8586,8 @@
         <w:t xml:space="preserve">The algorithms (at least for this dataset) are simple concatenations.</w:t>
       </w:r>
     </w:p>
-    <w:bookmarkEnd w:id="81"/>
-    <w:bookmarkStart w:id="82" w:name="key-value-queries-1"/>
+    <w:bookmarkEnd w:id="82"/>
+    <w:bookmarkStart w:id="83" w:name="key-value-queries-1"/>
     <w:p>
       <w:pPr>
         <w:pStyle w:val="Heading3"/>
@@ -8557,8 +8634,8 @@
         <w:t xml:space="preserve">That said there will be many times that an N1QL is desired and performant enough.</w:t>
       </w:r>
     </w:p>
-    <w:bookmarkEnd w:id="82"/>
-    <w:bookmarkStart w:id="83" w:name="uncached-sql-verses-cached-sql"/>
+    <w:bookmarkEnd w:id="83"/>
+    <w:bookmarkStart w:id="84" w:name="uncached-sql-verses-cached-sql"/>
     <w:p>
       <w:pPr>
         <w:pStyle w:val="Heading3"/>
@@ -8581,8 +8658,8 @@
         <w:t xml:space="preserve">because the datasets retrieved were quite large in these tests.</w:t>
       </w:r>
     </w:p>
-    <w:bookmarkEnd w:id="83"/>
-    <w:bookmarkStart w:id="84" w:name="iso-dates-verses-epochs"/>
+    <w:bookmarkEnd w:id="84"/>
+    <w:bookmarkStart w:id="85" w:name="iso-dates-verses-epochs"/>
     <w:p>
       <w:pPr>
         <w:pStyle w:val="Heading3"/>
@@ -8650,8 +8727,8 @@
         <w:t xml:space="preserve">dates to qualify the query.</w:t>
       </w:r>
     </w:p>
-    <w:bookmarkEnd w:id="84"/>
-    <w:bookmarkStart w:id="85" w:name="ranges-verses-arrays-of-dates"/>
+    <w:bookmarkEnd w:id="85"/>
+    <w:bookmarkStart w:id="86" w:name="ranges-verses-arrays-of-dates"/>
     <w:p>
       <w:pPr>
         <w:pStyle w:val="Heading3"/>
@@ -8692,8 +8769,8 @@
         <w:t xml:space="preserve">data processing. That is an application decision, but ranges appear to be faster.</w:t>
       </w:r>
     </w:p>
-    <w:bookmarkEnd w:id="85"/>
-    <w:bookmarkStart w:id="86" w:name="data-scaling"/>
+    <w:bookmarkEnd w:id="86"/>
+    <w:bookmarkStart w:id="87" w:name="data-scaling"/>
     <w:p>
       <w:pPr>
         <w:pStyle w:val="Heading3"/>
@@ -8728,9 +8805,9 @@
         <w:t xml:space="preserve">(although very marginally) better.</w:t>
       </w:r>
     </w:p>
-    <w:bookmarkEnd w:id="86"/>
     <w:bookmarkEnd w:id="87"/>
-    <w:bookmarkStart w:id="88" w:name="conclusion"/>
+    <w:bookmarkEnd w:id="88"/>
+    <w:bookmarkStart w:id="89" w:name="conclusion"/>
     <w:p>
       <w:pPr>
         <w:pStyle w:val="Heading2"/>
@@ -8771,8 +8848,8 @@
         <w:t xml:space="preserve">even as data scales up.</w:t>
       </w:r>
     </w:p>
-    <w:bookmarkEnd w:id="88"/>
     <w:bookmarkEnd w:id="89"/>
+    <w:bookmarkEnd w:id="90"/>
     <w:sectPr/>
   </w:body>
 </w:document>

</xml_diff>

<commit_message>
using the google drive version at https://docs.google.com/document/d/1qGsMU2h0bUdsW-G0R8qA6E3UKCIbK1H6Er_8P-ijZYs/edit?ts=5fdc1366# as the control document for group review. Checking it in here and using pandoc -f docx -t gfm -o README.md ~/Downloads/Couchbase\ Performance Testing.docx
to convert the downloaded docx to md format.
</commit_message>
<xml_diff>
--- a/test/README.docx
+++ b/test/README.docx
@@ -4610,7 +4610,7 @@
           <w:szCs w:val="24"/>
           <w:rtl w:val="0"/>
         </w:rPr>
-        <w:t xml:space="preserve">-s server - specifies the mariaDB or CB server</w:t>
+        <w:t xml:space="preserve">-s server - specifies the mariaDB or CB server, adb-cb1 is the single Couchbase server and adb-cb4 is the three node Couchbase cluster.</w:t>
       </w:r>
     </w:p>
     <w:p>
@@ -6467,8 +6467,8 @@
         <w:shd w:fill="ffffff" w:val="clear"/>
         <w:spacing w:after="180" w:before="180" w:line="240" w:lineRule="auto"/>
         <w:rPr>
-          <w:rFonts w:ascii="Cambria" w:cs="Cambria" w:eastAsia="Cambria" w:hAnsi="Cambria"/>
-          <w:color w:val="24292e"/>
+          <w:rFonts w:ascii="Calibri" w:cs="Calibri" w:eastAsia="Calibri" w:hAnsi="Calibri"/>
+          <w:color w:val="4f81bd"/>
           <w:sz w:val="24"/>
           <w:szCs w:val="24"/>
         </w:rPr>
@@ -6514,6 +6514,11 @@
           <w:rtl w:val="0"/>
         </w:rPr>
         <w:t xml:space="preserve"> Further investigation required.</w:t>
+      </w:r>
+      <w:r>
+        <w:rPr>
+          <w:rtl w:val="0"/>
+        </w:rPr>
       </w:r>
     </w:p>
     <w:p>
@@ -6523,24 +6528,24 @@
         <w:keepLines w:val="0"/>
         <w:shd w:fill="ffffff" w:val="clear"/>
         <w:spacing w:after="0" w:before="200" w:line="240" w:lineRule="auto"/>
+        <w:rPr/>
+      </w:pPr>
+      <w:bookmarkStart w:colFirst="0" w:colLast="0" w:name="_f9v0bm56ckfc" w:id="50"/>
+      <w:bookmarkEnd w:id="50"/>
+      <w:r>
         <w:rPr>
           <w:rFonts w:ascii="Calibri" w:cs="Calibri" w:eastAsia="Calibri" w:hAnsi="Calibri"/>
           <w:color w:val="4f81bd"/>
           <w:sz w:val="24"/>
           <w:szCs w:val="24"/>
-        </w:rPr>
-      </w:pPr>
-      <w:bookmarkStart w:colFirst="0" w:colLast="0" w:name="_xnkwbekd11b5" w:id="50"/>
-      <w:bookmarkEnd w:id="50"/>
-      <w:r>
-        <w:rPr>
-          <w:rFonts w:ascii="Calibri" w:cs="Calibri" w:eastAsia="Calibri" w:hAnsi="Calibri"/>
-          <w:color w:val="4f81bd"/>
-          <w:sz w:val="24"/>
-          <w:szCs w:val="24"/>
-          <w:rtl w:val="0"/>
-        </w:rPr>
-        <w:t xml:space="preserve">All values are query execution time in milliseconds</w:t>
+          <w:rtl w:val="0"/>
+        </w:rPr>
+        <w:t xml:space="preserve">All values are query execution time in milliseconds, SQL is MariaDB, CBS is Couchbase server, CBC is Couchbase three node cluster.</w:t>
+      </w:r>
+      <w:r>
+        <w:rPr>
+          <w:rtl w:val="0"/>
+        </w:rPr>
       </w:r>
     </w:p>
     <w:p>
@@ -6557,7 +6562,7 @@
           <w:szCs w:val="24"/>
         </w:rPr>
       </w:pPr>
-      <w:bookmarkStart w:colFirst="0" w:colLast="0" w:name="_orarky8l9ioy" w:id="51"/>
+      <w:bookmarkStart w:colFirst="0" w:colLast="0" w:name="_dtfh4lelbpk6" w:id="51"/>
       <w:bookmarkEnd w:id="51"/>
       <w:r>
         <w:rPr>

</xml_diff>